<commit_message>
template review - British english
</commit_message>
<xml_diff>
--- a/SecureCodeReview-basic_template/Code Review Template.docx
+++ b/SecureCodeReview-basic_template/Code Review Template.docx
@@ -1,6 +1,6 @@
 
 <file path=word/document.xml><?xml version="1.0" encoding="utf-8"?>
-<w:document xmlns:wpc="http://schemas.microsoft.com/office/word/2010/wordprocessingCanvas" xmlns:cx="http://schemas.microsoft.com/office/drawing/2014/chartex" xmlns:cx1="http://schemas.microsoft.com/office/drawing/2015/9/8/chartex" xmlns:cx2="http://schemas.microsoft.com/office/drawing/2015/10/21/chartex" xmlns:cx3="http://schemas.microsoft.com/office/drawing/2016/5/9/chartex" xmlns:cx4="http://schemas.microsoft.com/office/drawing/2016/5/10/chartex" xmlns:cx5="http://schemas.microsoft.com/office/drawing/2016/5/11/chartex" xmlns:cx6="http://schemas.microsoft.com/office/drawing/2016/5/12/chartex" xmlns:cx7="http://schemas.microsoft.com/office/drawing/2016/5/13/chartex" xmlns:cx8="http://schemas.microsoft.com/office/drawing/2016/5/14/chartex" xmlns:mc="http://schemas.openxmlformats.org/markup-compatibility/2006" xmlns:aink="http://schemas.microsoft.com/office/drawing/2016/ink" xmlns:am3d="http://schemas.microsoft.com/office/drawing/2017/model3d" xmlns:o="urn:schemas-microsoft-com:office:office" xmlns:r="http://schemas.openxmlformats.org/officeDocument/2006/relationships" xmlns:m="http://schemas.openxmlformats.org/officeDocument/2006/math" xmlns:v="urn:schemas-microsoft-com:vml" xmlns:wp14="http://schemas.microsoft.com/office/word/2010/wordprocessingDrawing" xmlns:wp="http://schemas.openxmlformats.org/drawingml/2006/wordprocessingDrawing" xmlns:w10="urn:schemas-microsoft-com:office:word" xmlns:w="http://schemas.openxmlformats.org/wordprocessingml/2006/main" xmlns:w14="http://schemas.microsoft.com/office/word/2010/wordml" xmlns:w15="http://schemas.microsoft.com/office/word/2012/wordml" xmlns:w16cex="http://schemas.microsoft.com/office/word/2018/wordml/cex" xmlns:w16cid="http://schemas.microsoft.com/office/word/2016/wordml/cid" xmlns:w16="http://schemas.microsoft.com/office/word/2018/wordml" xmlns:w16sdtdh="http://schemas.microsoft.com/office/word/2020/wordml/sdtdatahash" xmlns:w16se="http://schemas.microsoft.com/office/word/2015/wordml/symex" xmlns:wpg="http://schemas.microsoft.com/office/word/2010/wordprocessingGroup" xmlns:wpi="http://schemas.microsoft.com/office/word/2010/wordprocessingInk" xmlns:wne="http://schemas.microsoft.com/office/word/2006/wordml" xmlns:wps="http://schemas.microsoft.com/office/word/2010/wordprocessingShape" mc:Ignorable="w14 w15 w16se w16cid w16 w16cex w16sdtdh wp14">
+<w:document xmlns:wpc="http://schemas.microsoft.com/office/word/2010/wordprocessingCanvas" xmlns:cx="http://schemas.microsoft.com/office/drawing/2014/chartex" xmlns:cx1="http://schemas.microsoft.com/office/drawing/2015/9/8/chartex" xmlns:cx2="http://schemas.microsoft.com/office/drawing/2015/10/21/chartex" xmlns:cx3="http://schemas.microsoft.com/office/drawing/2016/5/9/chartex" xmlns:cx4="http://schemas.microsoft.com/office/drawing/2016/5/10/chartex" xmlns:cx5="http://schemas.microsoft.com/office/drawing/2016/5/11/chartex" xmlns:cx6="http://schemas.microsoft.com/office/drawing/2016/5/12/chartex" xmlns:cx7="http://schemas.microsoft.com/office/drawing/2016/5/13/chartex" xmlns:cx8="http://schemas.microsoft.com/office/drawing/2016/5/14/chartex" xmlns:mc="http://schemas.openxmlformats.org/markup-compatibility/2006" xmlns:aink="http://schemas.microsoft.com/office/drawing/2016/ink" xmlns:am3d="http://schemas.microsoft.com/office/drawing/2017/model3d" xmlns:o="urn:schemas-microsoft-com:office:office" xmlns:oel="http://schemas.microsoft.com/office/2019/extlst" xmlns:r="http://schemas.openxmlformats.org/officeDocument/2006/relationships" xmlns:m="http://schemas.openxmlformats.org/officeDocument/2006/math" xmlns:v="urn:schemas-microsoft-com:vml" xmlns:wp14="http://schemas.microsoft.com/office/word/2010/wordprocessingDrawing" xmlns:wp="http://schemas.openxmlformats.org/drawingml/2006/wordprocessingDrawing" xmlns:w10="urn:schemas-microsoft-com:office:word" xmlns:w="http://schemas.openxmlformats.org/wordprocessingml/2006/main" xmlns:w14="http://schemas.microsoft.com/office/word/2010/wordml" xmlns:w15="http://schemas.microsoft.com/office/word/2012/wordml" xmlns:w16cex="http://schemas.microsoft.com/office/word/2018/wordml/cex" xmlns:w16cid="http://schemas.microsoft.com/office/word/2016/wordml/cid" xmlns:w16="http://schemas.microsoft.com/office/word/2018/wordml" xmlns:w16sdtdh="http://schemas.microsoft.com/office/word/2020/wordml/sdtdatahash" xmlns:w16se="http://schemas.microsoft.com/office/word/2015/wordml/symex" xmlns:wpg="http://schemas.microsoft.com/office/word/2010/wordprocessingGroup" xmlns:wpi="http://schemas.microsoft.com/office/word/2010/wordprocessingInk" xmlns:wne="http://schemas.microsoft.com/office/word/2006/wordml" xmlns:wps="http://schemas.microsoft.com/office/word/2010/wordprocessingShape" mc:Ignorable="w14 w15 w16se w16cid w16 w16cex w16sdtdh wp14">
   <w:body>
     <w:p>
       <w:pPr>
@@ -11,7 +11,7 @@
           <w:bCs/>
           <w:sz w:val="36"/>
           <w:szCs w:val="36"/>
-          <w:lang w:val="en-US"/>
+          <w:lang w:val="en-GB"/>
         </w:rPr>
       </w:pPr>
       <w:r>
@@ -20,7 +20,7 @@
           <w:bCs/>
           <w:sz w:val="36"/>
           <w:szCs w:val="36"/>
-          <w:lang w:val="en-US"/>
+          <w:lang w:val="en-GB"/>
         </w:rPr>
         <w:t xml:space="preserve">Secure Code Review </w:t>
       </w:r>
@@ -31,28 +31,28 @@
         <w:rPr>
           <w:sz w:val="24"/>
           <w:szCs w:val="24"/>
-          <w:lang w:val="en-US"/>
-        </w:rPr>
-      </w:pPr>
-    </w:p>
-    <w:p>
-      <w:pPr>
-        <w:pStyle w:val="NoSpacing"/>
-        <w:rPr>
-          <w:b/>
-          <w:bCs/>
-          <w:sz w:val="24"/>
-          <w:szCs w:val="24"/>
-          <w:lang w:val="en-US"/>
-        </w:rPr>
-      </w:pPr>
-      <w:r>
-        <w:rPr>
-          <w:b/>
-          <w:bCs/>
-          <w:sz w:val="24"/>
-          <w:szCs w:val="24"/>
-          <w:lang w:val="en-US"/>
+          <w:lang w:val="en-GB"/>
+        </w:rPr>
+      </w:pPr>
+    </w:p>
+    <w:p>
+      <w:pPr>
+        <w:pStyle w:val="NoSpacing"/>
+        <w:rPr>
+          <w:b/>
+          <w:bCs/>
+          <w:sz w:val="24"/>
+          <w:szCs w:val="24"/>
+          <w:lang w:val="en-GB"/>
+        </w:rPr>
+      </w:pPr>
+      <w:r>
+        <w:rPr>
+          <w:b/>
+          <w:bCs/>
+          <w:sz w:val="24"/>
+          <w:szCs w:val="24"/>
+          <w:lang w:val="en-GB"/>
         </w:rPr>
         <w:t>We assessed commit</w:t>
       </w:r>
@@ -62,7 +62,7 @@
           <w:bCs/>
           <w:sz w:val="24"/>
           <w:szCs w:val="24"/>
-          <w:lang w:val="en-US"/>
+          <w:lang w:val="en-GB"/>
         </w:rPr>
         <w:t>:</w:t>
       </w:r>
@@ -72,7 +72,7 @@
           <w:bCs/>
           <w:sz w:val="24"/>
           <w:szCs w:val="24"/>
-          <w:lang w:val="en-US"/>
+          <w:lang w:val="en-GB"/>
         </w:rPr>
         <w:t xml:space="preserve"> </w:t>
       </w:r>
@@ -85,16 +85,16 @@
           <w:bCs/>
           <w:sz w:val="24"/>
           <w:szCs w:val="24"/>
-          <w:lang w:val="en-US"/>
-        </w:rPr>
-      </w:pPr>
-      <w:r>
-        <w:rPr>
-          <w:b/>
-          <w:bCs/>
-          <w:sz w:val="24"/>
-          <w:szCs w:val="24"/>
-          <w:lang w:val="en-US"/>
+          <w:lang w:val="en-GB"/>
+        </w:rPr>
+      </w:pPr>
+      <w:r>
+        <w:rPr>
+          <w:b/>
+          <w:bCs/>
+          <w:sz w:val="24"/>
+          <w:szCs w:val="24"/>
+          <w:lang w:val="en-GB"/>
         </w:rPr>
         <w:t>Analyst</w:t>
       </w:r>
@@ -104,7 +104,7 @@
           <w:bCs/>
           <w:sz w:val="24"/>
           <w:szCs w:val="24"/>
-          <w:lang w:val="en-US"/>
+          <w:lang w:val="en-GB"/>
         </w:rPr>
         <w:t>:</w:t>
       </w:r>
@@ -114,7 +114,7 @@
           <w:bCs/>
           <w:sz w:val="24"/>
           <w:szCs w:val="24"/>
-          <w:lang w:val="en-US"/>
+          <w:lang w:val="en-GB"/>
         </w:rPr>
         <w:t xml:space="preserve"> </w:t>
       </w:r>
@@ -127,7 +127,7 @@
           <w:bCs/>
           <w:sz w:val="24"/>
           <w:szCs w:val="24"/>
-          <w:lang w:val="en-US"/>
+          <w:lang w:val="en-GB"/>
         </w:rPr>
       </w:pPr>
     </w:p>
@@ -139,7 +139,7 @@
           <w:bCs/>
           <w:sz w:val="28"/>
           <w:szCs w:val="28"/>
-          <w:lang w:val="en-US"/>
+          <w:lang w:val="en-GB"/>
         </w:rPr>
       </w:pPr>
       <w:r>
@@ -148,41 +148,41 @@
           <w:bCs/>
           <w:sz w:val="28"/>
           <w:szCs w:val="28"/>
-          <w:lang w:val="en-US"/>
-        </w:rPr>
-        <w:t>Behavior</w:t>
-      </w:r>
-    </w:p>
-    <w:p>
-      <w:pPr>
-        <w:pStyle w:val="NoSpacing"/>
-        <w:rPr>
-          <w:b/>
-          <w:bCs/>
-          <w:sz w:val="24"/>
-          <w:szCs w:val="24"/>
-          <w:lang w:val="en-US"/>
-        </w:rPr>
-      </w:pPr>
-    </w:p>
-    <w:p>
-      <w:pPr>
-        <w:pStyle w:val="NoSpacing"/>
-        <w:rPr>
-          <w:b/>
-          <w:bCs/>
-          <w:sz w:val="24"/>
-          <w:szCs w:val="24"/>
-          <w:lang w:val="en-US"/>
-        </w:rPr>
-      </w:pPr>
-      <w:r>
-        <w:rPr>
-          <w:b/>
-          <w:bCs/>
-          <w:sz w:val="24"/>
-          <w:szCs w:val="24"/>
-          <w:lang w:val="en-US"/>
+          <w:lang w:val="en-GB"/>
+        </w:rPr>
+        <w:t>Behaviour</w:t>
+      </w:r>
+    </w:p>
+    <w:p>
+      <w:pPr>
+        <w:pStyle w:val="NoSpacing"/>
+        <w:rPr>
+          <w:b/>
+          <w:bCs/>
+          <w:sz w:val="24"/>
+          <w:szCs w:val="24"/>
+          <w:lang w:val="en-GB"/>
+        </w:rPr>
+      </w:pPr>
+    </w:p>
+    <w:p>
+      <w:pPr>
+        <w:pStyle w:val="NoSpacing"/>
+        <w:rPr>
+          <w:b/>
+          <w:bCs/>
+          <w:sz w:val="24"/>
+          <w:szCs w:val="24"/>
+          <w:lang w:val="en-GB"/>
+        </w:rPr>
+      </w:pPr>
+      <w:r>
+        <w:rPr>
+          <w:b/>
+          <w:bCs/>
+          <w:sz w:val="24"/>
+          <w:szCs w:val="24"/>
+          <w:lang w:val="en-GB"/>
         </w:rPr>
         <w:t xml:space="preserve">What does it do? </w:t>
       </w:r>
@@ -195,28 +195,28 @@
           <w:bCs/>
           <w:sz w:val="24"/>
           <w:szCs w:val="24"/>
-          <w:lang w:val="en-US"/>
-        </w:rPr>
-      </w:pPr>
-    </w:p>
-    <w:p>
-      <w:pPr>
-        <w:pStyle w:val="NoSpacing"/>
-        <w:rPr>
-          <w:b/>
-          <w:bCs/>
-          <w:sz w:val="24"/>
-          <w:szCs w:val="24"/>
-          <w:lang w:val="en-US"/>
-        </w:rPr>
-      </w:pPr>
-      <w:r>
-        <w:rPr>
-          <w:b/>
-          <w:bCs/>
-          <w:sz w:val="24"/>
-          <w:szCs w:val="24"/>
-          <w:lang w:val="en-US"/>
+          <w:lang w:val="en-GB"/>
+        </w:rPr>
+      </w:pPr>
+    </w:p>
+    <w:p>
+      <w:pPr>
+        <w:pStyle w:val="NoSpacing"/>
+        <w:rPr>
+          <w:b/>
+          <w:bCs/>
+          <w:sz w:val="24"/>
+          <w:szCs w:val="24"/>
+          <w:lang w:val="en-GB"/>
+        </w:rPr>
+      </w:pPr>
+      <w:r>
+        <w:rPr>
+          <w:b/>
+          <w:bCs/>
+          <w:sz w:val="24"/>
+          <w:szCs w:val="24"/>
+          <w:lang w:val="en-GB"/>
         </w:rPr>
         <w:t>What kind of information will it hold?</w:t>
       </w:r>
@@ -229,28 +229,28 @@
           <w:bCs/>
           <w:sz w:val="24"/>
           <w:szCs w:val="24"/>
-          <w:lang w:val="en-US"/>
-        </w:rPr>
-      </w:pPr>
-    </w:p>
-    <w:p>
-      <w:pPr>
-        <w:pStyle w:val="NoSpacing"/>
-        <w:rPr>
-          <w:b/>
-          <w:bCs/>
-          <w:sz w:val="24"/>
-          <w:szCs w:val="24"/>
-          <w:lang w:val="en-US"/>
-        </w:rPr>
-      </w:pPr>
-      <w:r>
-        <w:rPr>
-          <w:b/>
-          <w:bCs/>
-          <w:sz w:val="24"/>
-          <w:szCs w:val="24"/>
-          <w:lang w:val="en-US"/>
+          <w:lang w:val="en-GB"/>
+        </w:rPr>
+      </w:pPr>
+    </w:p>
+    <w:p>
+      <w:pPr>
+        <w:pStyle w:val="NoSpacing"/>
+        <w:rPr>
+          <w:b/>
+          <w:bCs/>
+          <w:sz w:val="24"/>
+          <w:szCs w:val="24"/>
+          <w:lang w:val="en-GB"/>
+        </w:rPr>
+      </w:pPr>
+      <w:r>
+        <w:rPr>
+          <w:b/>
+          <w:bCs/>
+          <w:sz w:val="24"/>
+          <w:szCs w:val="24"/>
+          <w:lang w:val="en-GB"/>
         </w:rPr>
         <w:t>What are the different types of roles?</w:t>
       </w:r>
@@ -263,28 +263,28 @@
           <w:bCs/>
           <w:sz w:val="24"/>
           <w:szCs w:val="24"/>
-          <w:lang w:val="en-US"/>
-        </w:rPr>
-      </w:pPr>
-    </w:p>
-    <w:p>
-      <w:pPr>
-        <w:pStyle w:val="NoSpacing"/>
-        <w:rPr>
-          <w:b/>
-          <w:bCs/>
-          <w:sz w:val="24"/>
-          <w:szCs w:val="24"/>
-          <w:lang w:val="en-US"/>
-        </w:rPr>
-      </w:pPr>
-      <w:r>
-        <w:rPr>
-          <w:b/>
-          <w:bCs/>
-          <w:sz w:val="24"/>
-          <w:szCs w:val="24"/>
-          <w:lang w:val="en-US"/>
+          <w:lang w:val="en-GB"/>
+        </w:rPr>
+      </w:pPr>
+    </w:p>
+    <w:p>
+      <w:pPr>
+        <w:pStyle w:val="NoSpacing"/>
+        <w:rPr>
+          <w:b/>
+          <w:bCs/>
+          <w:sz w:val="24"/>
+          <w:szCs w:val="24"/>
+          <w:lang w:val="en-GB"/>
+        </w:rPr>
+      </w:pPr>
+      <w:r>
+        <w:rPr>
+          <w:b/>
+          <w:bCs/>
+          <w:sz w:val="24"/>
+          <w:szCs w:val="24"/>
+          <w:lang w:val="en-GB"/>
         </w:rPr>
         <w:t>What aspects concern your client/customer/staff the most?</w:t>
       </w:r>
@@ -297,7 +297,7 @@
           <w:bCs/>
           <w:sz w:val="24"/>
           <w:szCs w:val="24"/>
-          <w:lang w:val="en-US"/>
+          <w:lang w:val="en-GB"/>
         </w:rPr>
       </w:pPr>
     </w:p>
@@ -309,7 +309,7 @@
           <w:bCs/>
           <w:sz w:val="28"/>
           <w:szCs w:val="28"/>
-          <w:lang w:val="en-US"/>
+          <w:lang w:val="en-GB"/>
         </w:rPr>
       </w:pPr>
       <w:r>
@@ -318,7 +318,7 @@
           <w:bCs/>
           <w:sz w:val="28"/>
           <w:szCs w:val="28"/>
-          <w:lang w:val="en-US"/>
+          <w:lang w:val="en-GB"/>
         </w:rPr>
         <w:t>Tech Stack</w:t>
       </w:r>
@@ -331,28 +331,28 @@
           <w:bCs/>
           <w:sz w:val="24"/>
           <w:szCs w:val="24"/>
-          <w:lang w:val="en-US"/>
-        </w:rPr>
-      </w:pPr>
-    </w:p>
-    <w:p>
-      <w:pPr>
-        <w:pStyle w:val="NoSpacing"/>
-        <w:rPr>
-          <w:b/>
-          <w:bCs/>
-          <w:sz w:val="24"/>
-          <w:szCs w:val="24"/>
-          <w:lang w:val="en-US"/>
-        </w:rPr>
-      </w:pPr>
-      <w:r>
-        <w:rPr>
-          <w:b/>
-          <w:bCs/>
-          <w:sz w:val="24"/>
-          <w:szCs w:val="24"/>
-          <w:lang w:val="en-US"/>
+          <w:lang w:val="en-GB"/>
+        </w:rPr>
+      </w:pPr>
+    </w:p>
+    <w:p>
+      <w:pPr>
+        <w:pStyle w:val="NoSpacing"/>
+        <w:rPr>
+          <w:b/>
+          <w:bCs/>
+          <w:sz w:val="24"/>
+          <w:szCs w:val="24"/>
+          <w:lang w:val="en-GB"/>
+        </w:rPr>
+      </w:pPr>
+      <w:r>
+        <w:rPr>
+          <w:b/>
+          <w:bCs/>
+          <w:sz w:val="24"/>
+          <w:szCs w:val="24"/>
+          <w:lang w:val="en-GB"/>
         </w:rPr>
         <w:t xml:space="preserve">Framework &amp; Language </w:t>
       </w:r>
@@ -362,7 +362,7 @@
           <w:bCs/>
           <w:sz w:val="24"/>
           <w:szCs w:val="24"/>
-          <w:lang w:val="en-US"/>
+          <w:lang w:val="en-GB"/>
         </w:rPr>
         <w:t>(</w:t>
       </w:r>
@@ -372,7 +372,7 @@
           <w:bCs/>
           <w:sz w:val="24"/>
           <w:szCs w:val="24"/>
-          <w:lang w:val="en-US"/>
+          <w:lang w:val="en-GB"/>
         </w:rPr>
         <w:t>Rails/Ruby, Django/Python, mux/Golang</w:t>
       </w:r>
@@ -382,7 +382,7 @@
           <w:bCs/>
           <w:sz w:val="24"/>
           <w:szCs w:val="24"/>
-          <w:lang w:val="en-US"/>
+          <w:lang w:val="en-GB"/>
         </w:rPr>
         <w:t>)</w:t>
       </w:r>
@@ -395,16 +395,16 @@
           <w:bCs/>
           <w:sz w:val="24"/>
           <w:szCs w:val="24"/>
-          <w:lang w:val="en-US"/>
-        </w:rPr>
-      </w:pPr>
-      <w:r>
-        <w:rPr>
-          <w:b/>
-          <w:bCs/>
-          <w:sz w:val="24"/>
-          <w:szCs w:val="24"/>
-          <w:lang w:val="en-US"/>
+          <w:lang w:val="en-GB"/>
+        </w:rPr>
+      </w:pPr>
+      <w:r>
+        <w:rPr>
+          <w:b/>
+          <w:bCs/>
+          <w:sz w:val="24"/>
+          <w:szCs w:val="24"/>
+          <w:lang w:val="en-GB"/>
         </w:rPr>
         <w:t>3rd party components, Examples:</w:t>
       </w:r>
@@ -417,16 +417,16 @@
           <w:bCs/>
           <w:sz w:val="24"/>
           <w:szCs w:val="24"/>
-          <w:lang w:val="en-US"/>
-        </w:rPr>
-      </w:pPr>
-      <w:r>
-        <w:rPr>
-          <w:b/>
-          <w:bCs/>
-          <w:sz w:val="24"/>
-          <w:szCs w:val="24"/>
-          <w:lang w:val="en-US"/>
+          <w:lang w:val="en-GB"/>
+        </w:rPr>
+      </w:pPr>
+      <w:r>
+        <w:rPr>
+          <w:b/>
+          <w:bCs/>
+          <w:sz w:val="24"/>
+          <w:szCs w:val="24"/>
+          <w:lang w:val="en-GB"/>
         </w:rPr>
         <w:t xml:space="preserve">  Building libraries </w:t>
       </w:r>
@@ -439,16 +439,16 @@
           <w:bCs/>
           <w:sz w:val="24"/>
           <w:szCs w:val="24"/>
-          <w:lang w:val="en-US"/>
-        </w:rPr>
-      </w:pPr>
-      <w:r>
-        <w:rPr>
-          <w:b/>
-          <w:bCs/>
-          <w:sz w:val="24"/>
-          <w:szCs w:val="24"/>
-          <w:lang w:val="en-US"/>
+          <w:lang w:val="en-GB"/>
+        </w:rPr>
+      </w:pPr>
+      <w:r>
+        <w:rPr>
+          <w:b/>
+          <w:bCs/>
+          <w:sz w:val="24"/>
+          <w:szCs w:val="24"/>
+          <w:lang w:val="en-GB"/>
         </w:rPr>
         <w:t xml:space="preserve">   Datastore </w:t>
       </w:r>
@@ -461,7 +461,7 @@
           <w:bCs/>
           <w:sz w:val="24"/>
           <w:szCs w:val="24"/>
-          <w:lang w:val="en-US"/>
+          <w:lang w:val="en-GB"/>
         </w:rPr>
       </w:pPr>
     </w:p>
@@ -473,7 +473,7 @@
           <w:bCs/>
           <w:sz w:val="28"/>
           <w:szCs w:val="28"/>
-          <w:lang w:val="en-US"/>
+          <w:lang w:val="en-GB"/>
         </w:rPr>
       </w:pPr>
       <w:r>
@@ -482,41 +482,51 @@
           <w:bCs/>
           <w:sz w:val="28"/>
           <w:szCs w:val="28"/>
-          <w:lang w:val="en-US"/>
-        </w:rPr>
-        <w:t>Checklist of things to review</w:t>
-      </w:r>
-    </w:p>
-    <w:p>
-      <w:pPr>
-        <w:pStyle w:val="NoSpacing"/>
-        <w:rPr>
-          <w:b/>
-          <w:bCs/>
-          <w:sz w:val="24"/>
-          <w:szCs w:val="24"/>
-          <w:lang w:val="en-US"/>
-        </w:rPr>
-      </w:pPr>
-    </w:p>
-    <w:p>
-      <w:pPr>
-        <w:pStyle w:val="NoSpacing"/>
-        <w:rPr>
-          <w:b/>
-          <w:bCs/>
-          <w:sz w:val="24"/>
-          <w:szCs w:val="24"/>
-          <w:lang w:val="en-US"/>
-        </w:rPr>
-      </w:pPr>
-      <w:r>
-        <w:rPr>
-          <w:b/>
-          <w:bCs/>
-          <w:sz w:val="24"/>
-          <w:szCs w:val="24"/>
-          <w:lang w:val="en-US"/>
+          <w:lang w:val="en-GB"/>
+        </w:rPr>
+        <w:t xml:space="preserve">Checklist of things to </w:t>
+      </w:r>
+      <w:r>
+        <w:rPr>
+          <w:b/>
+          <w:bCs/>
+          <w:sz w:val="28"/>
+          <w:szCs w:val="28"/>
+          <w:lang w:val="en-GB"/>
+        </w:rPr>
+        <w:t>review.</w:t>
+      </w:r>
+    </w:p>
+    <w:p>
+      <w:pPr>
+        <w:pStyle w:val="NoSpacing"/>
+        <w:rPr>
+          <w:b/>
+          <w:bCs/>
+          <w:sz w:val="24"/>
+          <w:szCs w:val="24"/>
+          <w:lang w:val="en-GB"/>
+        </w:rPr>
+      </w:pPr>
+    </w:p>
+    <w:p>
+      <w:pPr>
+        <w:pStyle w:val="NoSpacing"/>
+        <w:rPr>
+          <w:b/>
+          <w:bCs/>
+          <w:sz w:val="24"/>
+          <w:szCs w:val="24"/>
+          <w:lang w:val="en-GB"/>
+        </w:rPr>
+      </w:pPr>
+      <w:r>
+        <w:rPr>
+          <w:b/>
+          <w:bCs/>
+          <w:sz w:val="24"/>
+          <w:szCs w:val="24"/>
+          <w:lang w:val="en-GB"/>
         </w:rPr>
         <w:t>Risks</w:t>
       </w:r>
@@ -529,28 +539,28 @@
           <w:bCs/>
           <w:sz w:val="24"/>
           <w:szCs w:val="24"/>
-          <w:lang w:val="en-US"/>
-        </w:rPr>
-      </w:pPr>
-    </w:p>
-    <w:p>
-      <w:pPr>
-        <w:pStyle w:val="NoSpacing"/>
-        <w:rPr>
-          <w:b/>
-          <w:bCs/>
-          <w:sz w:val="24"/>
-          <w:szCs w:val="24"/>
-          <w:lang w:val="en-US"/>
-        </w:rPr>
-      </w:pPr>
-      <w:r>
-        <w:rPr>
-          <w:b/>
-          <w:bCs/>
-          <w:sz w:val="24"/>
-          <w:szCs w:val="24"/>
-          <w:lang w:val="en-US"/>
+          <w:lang w:val="en-GB"/>
+        </w:rPr>
+      </w:pPr>
+    </w:p>
+    <w:p>
+      <w:pPr>
+        <w:pStyle w:val="NoSpacing"/>
+        <w:rPr>
+          <w:b/>
+          <w:bCs/>
+          <w:sz w:val="24"/>
+          <w:szCs w:val="24"/>
+          <w:lang w:val="en-GB"/>
+        </w:rPr>
+      </w:pPr>
+      <w:r>
+        <w:rPr>
+          <w:b/>
+          <w:bCs/>
+          <w:sz w:val="24"/>
+          <w:szCs w:val="24"/>
+          <w:lang w:val="en-GB"/>
         </w:rPr>
         <w:t>Authentication</w:t>
       </w:r>
@@ -563,62 +573,62 @@
           <w:bCs/>
           <w:sz w:val="24"/>
           <w:szCs w:val="24"/>
-          <w:lang w:val="en-US"/>
-        </w:rPr>
-      </w:pPr>
-    </w:p>
-    <w:p>
-      <w:pPr>
-        <w:pStyle w:val="NoSpacing"/>
-        <w:rPr>
-          <w:b/>
-          <w:bCs/>
-          <w:sz w:val="24"/>
-          <w:szCs w:val="24"/>
-          <w:lang w:val="en-US"/>
-        </w:rPr>
-      </w:pPr>
-      <w:r>
-        <w:rPr>
-          <w:b/>
-          <w:bCs/>
-          <w:sz w:val="24"/>
-          <w:szCs w:val="24"/>
-          <w:lang w:val="en-US"/>
-        </w:rPr>
-        <w:t>Authorization</w:t>
-      </w:r>
-    </w:p>
-    <w:p>
-      <w:pPr>
-        <w:pStyle w:val="NoSpacing"/>
-        <w:rPr>
-          <w:b/>
-          <w:bCs/>
-          <w:sz w:val="24"/>
-          <w:szCs w:val="24"/>
-          <w:lang w:val="en-US"/>
-        </w:rPr>
-      </w:pPr>
-    </w:p>
-    <w:p>
-      <w:pPr>
-        <w:pStyle w:val="NoSpacing"/>
-        <w:rPr>
-          <w:b/>
-          <w:bCs/>
-          <w:sz w:val="24"/>
-          <w:szCs w:val="24"/>
-          <w:lang w:val="en-US"/>
-        </w:rPr>
-      </w:pPr>
-      <w:r>
-        <w:rPr>
-          <w:b/>
-          <w:bCs/>
-          <w:sz w:val="24"/>
-          <w:szCs w:val="24"/>
-          <w:lang w:val="en-US"/>
+          <w:lang w:val="en-GB"/>
+        </w:rPr>
+      </w:pPr>
+    </w:p>
+    <w:p>
+      <w:pPr>
+        <w:pStyle w:val="NoSpacing"/>
+        <w:rPr>
+          <w:b/>
+          <w:bCs/>
+          <w:sz w:val="24"/>
+          <w:szCs w:val="24"/>
+          <w:lang w:val="en-GB"/>
+        </w:rPr>
+      </w:pPr>
+      <w:r>
+        <w:rPr>
+          <w:b/>
+          <w:bCs/>
+          <w:sz w:val="24"/>
+          <w:szCs w:val="24"/>
+          <w:lang w:val="en-GB"/>
+        </w:rPr>
+        <w:t>Authorisation</w:t>
+      </w:r>
+    </w:p>
+    <w:p>
+      <w:pPr>
+        <w:pStyle w:val="NoSpacing"/>
+        <w:rPr>
+          <w:b/>
+          <w:bCs/>
+          <w:sz w:val="24"/>
+          <w:szCs w:val="24"/>
+          <w:lang w:val="en-GB"/>
+        </w:rPr>
+      </w:pPr>
+    </w:p>
+    <w:p>
+      <w:pPr>
+        <w:pStyle w:val="NoSpacing"/>
+        <w:rPr>
+          <w:b/>
+          <w:bCs/>
+          <w:sz w:val="24"/>
+          <w:szCs w:val="24"/>
+          <w:lang w:val="en-GB"/>
+        </w:rPr>
+      </w:pPr>
+      <w:r>
+        <w:rPr>
+          <w:b/>
+          <w:bCs/>
+          <w:sz w:val="24"/>
+          <w:szCs w:val="24"/>
+          <w:lang w:val="en-GB"/>
         </w:rPr>
         <w:t>Auditing/Logging</w:t>
       </w:r>
@@ -631,28 +641,28 @@
           <w:bCs/>
           <w:sz w:val="24"/>
           <w:szCs w:val="24"/>
-          <w:lang w:val="en-US"/>
-        </w:rPr>
-      </w:pPr>
-    </w:p>
-    <w:p>
-      <w:pPr>
-        <w:pStyle w:val="NoSpacing"/>
-        <w:rPr>
-          <w:b/>
-          <w:bCs/>
-          <w:sz w:val="24"/>
-          <w:szCs w:val="24"/>
-          <w:lang w:val="en-US"/>
-        </w:rPr>
-      </w:pPr>
-      <w:r>
-        <w:rPr>
-          <w:b/>
-          <w:bCs/>
-          <w:sz w:val="24"/>
-          <w:szCs w:val="24"/>
-          <w:lang w:val="en-US"/>
+          <w:lang w:val="en-GB"/>
+        </w:rPr>
+      </w:pPr>
+    </w:p>
+    <w:p>
+      <w:pPr>
+        <w:pStyle w:val="NoSpacing"/>
+        <w:rPr>
+          <w:b/>
+          <w:bCs/>
+          <w:sz w:val="24"/>
+          <w:szCs w:val="24"/>
+          <w:lang w:val="en-GB"/>
+        </w:rPr>
+      </w:pPr>
+      <w:r>
+        <w:rPr>
+          <w:b/>
+          <w:bCs/>
+          <w:sz w:val="24"/>
+          <w:szCs w:val="24"/>
+          <w:lang w:val="en-GB"/>
         </w:rPr>
         <w:t>Injection</w:t>
       </w:r>
@@ -665,28 +675,28 @@
           <w:bCs/>
           <w:sz w:val="24"/>
           <w:szCs w:val="24"/>
-          <w:lang w:val="en-US"/>
-        </w:rPr>
-      </w:pPr>
-    </w:p>
-    <w:p>
-      <w:pPr>
-        <w:pStyle w:val="NoSpacing"/>
-        <w:rPr>
-          <w:b/>
-          <w:bCs/>
-          <w:sz w:val="24"/>
-          <w:szCs w:val="24"/>
-          <w:lang w:val="en-US"/>
-        </w:rPr>
-      </w:pPr>
-      <w:r>
-        <w:rPr>
-          <w:b/>
-          <w:bCs/>
-          <w:sz w:val="24"/>
-          <w:szCs w:val="24"/>
-          <w:lang w:val="en-US"/>
+          <w:lang w:val="en-GB"/>
+        </w:rPr>
+      </w:pPr>
+    </w:p>
+    <w:p>
+      <w:pPr>
+        <w:pStyle w:val="NoSpacing"/>
+        <w:rPr>
+          <w:b/>
+          <w:bCs/>
+          <w:sz w:val="24"/>
+          <w:szCs w:val="24"/>
+          <w:lang w:val="en-GB"/>
+        </w:rPr>
+      </w:pPr>
+      <w:r>
+        <w:rPr>
+          <w:b/>
+          <w:bCs/>
+          <w:sz w:val="24"/>
+          <w:szCs w:val="24"/>
+          <w:lang w:val="en-GB"/>
         </w:rPr>
         <w:t>Cryptography</w:t>
       </w:r>
@@ -697,28 +707,28 @@
         <w:rPr>
           <w:sz w:val="24"/>
           <w:szCs w:val="24"/>
-          <w:lang w:val="en-US"/>
-        </w:rPr>
-      </w:pPr>
-    </w:p>
-    <w:p>
-      <w:pPr>
-        <w:pStyle w:val="NoSpacing"/>
-        <w:rPr>
-          <w:b/>
-          <w:bCs/>
-          <w:sz w:val="24"/>
-          <w:szCs w:val="24"/>
-          <w:lang w:val="en-US"/>
-        </w:rPr>
-      </w:pPr>
-      <w:r>
-        <w:rPr>
-          <w:b/>
-          <w:bCs/>
-          <w:sz w:val="24"/>
-          <w:szCs w:val="24"/>
-          <w:lang w:val="en-US"/>
+          <w:lang w:val="en-GB"/>
+        </w:rPr>
+      </w:pPr>
+    </w:p>
+    <w:p>
+      <w:pPr>
+        <w:pStyle w:val="NoSpacing"/>
+        <w:rPr>
+          <w:b/>
+          <w:bCs/>
+          <w:sz w:val="24"/>
+          <w:szCs w:val="24"/>
+          <w:lang w:val="en-GB"/>
+        </w:rPr>
+      </w:pPr>
+      <w:r>
+        <w:rPr>
+          <w:b/>
+          <w:bCs/>
+          <w:sz w:val="24"/>
+          <w:szCs w:val="24"/>
+          <w:lang w:val="en-GB"/>
         </w:rPr>
         <w:t>Configuration</w:t>
       </w:r>
@@ -729,14 +739,14 @@
         <w:rPr>
           <w:sz w:val="24"/>
           <w:szCs w:val="24"/>
-          <w:lang w:val="en-US"/>
-        </w:rPr>
-      </w:pPr>
-    </w:p>
-    <w:p>
-      <w:pPr>
-        <w:rPr>
-          <w:lang w:val="en-US"/>
+          <w:lang w:val="en-GB"/>
+        </w:rPr>
+      </w:pPr>
+    </w:p>
+    <w:p>
+      <w:pPr>
+        <w:rPr>
+          <w:lang w:val="en-GB"/>
         </w:rPr>
       </w:pPr>
     </w:p>
@@ -1484,26 +1494,6 @@
 </file>
 
 <file path=customXml/item1.xml><?xml version="1.0" encoding="utf-8"?>
-<?mso-contentType ?>
-<FormTemplates xmlns="http://schemas.microsoft.com/sharepoint/v3/contenttype/forms">
-  <Display>DocumentLibraryForm</Display>
-  <Edit>DocumentLibraryForm</Edit>
-  <New>DocumentLibraryForm</New>
-</FormTemplates>
-</file>
-
-<file path=customXml/item2.xml><?xml version="1.0" encoding="utf-8"?>
-<p:properties xmlns:p="http://schemas.microsoft.com/office/2006/metadata/properties" xmlns:xsi="http://www.w3.org/2001/XMLSchema-instance" xmlns:pc="http://schemas.microsoft.com/office/infopath/2007/PartnerControls">
-  <documentManagement>
-    <TaxCatchAll xmlns="dd05decb-74eb-460f-bbe1-0a1145d795c7" xsi:nil="true"/>
-    <lcf76f155ced4ddcb4097134ff3c332f xmlns="891cd42e-3738-4a24-8bf2-42524424019b">
-      <Terms xmlns="http://schemas.microsoft.com/office/infopath/2007/PartnerControls"/>
-    </lcf76f155ced4ddcb4097134ff3c332f>
-  </documentManagement>
-</p:properties>
-</file>
-
-<file path=customXml/item3.xml><?xml version="1.0" encoding="utf-8"?>
 <ct:contentTypeSchema xmlns:ct="http://schemas.microsoft.com/office/2006/metadata/contentType" xmlns:ma="http://schemas.microsoft.com/office/2006/metadata/properties/metaAttributes" ct:_="" ma:_="" ma:contentTypeName="Documento" ma:contentTypeID="0x010100718D828152B11B42A78A235590E0C77C" ma:contentTypeVersion="17" ma:contentTypeDescription="Criar um novo documento." ma:contentTypeScope="" ma:versionID="80d41388e657bba21be23701c906ad3e">
   <xsd:schema xmlns:xsd="http://www.w3.org/2001/XMLSchema" xmlns:xs="http://www.w3.org/2001/XMLSchema" xmlns:p="http://schemas.microsoft.com/office/2006/metadata/properties" xmlns:ns2="891cd42e-3738-4a24-8bf2-42524424019b" xmlns:ns3="dd05decb-74eb-460f-bbe1-0a1145d795c7" targetNamespace="http://schemas.microsoft.com/office/2006/metadata/properties" ma:root="true" ma:fieldsID="bd9af3a09954ecacf4df15650bf3fef4" ns2:_="" ns3:_="">
     <xsd:import namespace="891cd42e-3738-4a24-8bf2-42524424019b"/>
@@ -1752,10 +1742,41 @@
 </ct:contentTypeSchema>
 </file>
 
+<file path=customXml/item2.xml><?xml version="1.0" encoding="utf-8"?>
+<p:properties xmlns:p="http://schemas.microsoft.com/office/2006/metadata/properties" xmlns:xsi="http://www.w3.org/2001/XMLSchema-instance" xmlns:pc="http://schemas.microsoft.com/office/infopath/2007/PartnerControls">
+  <documentManagement>
+    <TaxCatchAll xmlns="dd05decb-74eb-460f-bbe1-0a1145d795c7" xsi:nil="true"/>
+    <lcf76f155ced4ddcb4097134ff3c332f xmlns="891cd42e-3738-4a24-8bf2-42524424019b">
+      <Terms xmlns="http://schemas.microsoft.com/office/infopath/2007/PartnerControls"/>
+    </lcf76f155ced4ddcb4097134ff3c332f>
+  </documentManagement>
+</p:properties>
+</file>
+
+<file path=customXml/item3.xml><?xml version="1.0" encoding="utf-8"?>
+<?mso-contentType ?>
+<FormTemplates xmlns="http://schemas.microsoft.com/sharepoint/v3/contenttype/forms">
+  <Display>DocumentLibraryForm</Display>
+  <Edit>DocumentLibraryForm</Edit>
+  <New>DocumentLibraryForm</New>
+</FormTemplates>
+</file>
+
 <file path=customXml/itemProps1.xml><?xml version="1.0" encoding="utf-8"?>
-<ds:datastoreItem xmlns:ds="http://schemas.openxmlformats.org/officeDocument/2006/customXml" ds:itemID="{CAAD4D77-9730-4448-B7E0-8AC1A0F565A2}">
+<ds:datastoreItem xmlns:ds="http://schemas.openxmlformats.org/officeDocument/2006/customXml" ds:itemID="{92A2A917-3F8A-4787-9001-0D05D82FF5DD}">
   <ds:schemaRefs>
-    <ds:schemaRef ds:uri="http://schemas.microsoft.com/sharepoint/v3/contenttype/forms"/>
+    <ds:schemaRef ds:uri="http://schemas.microsoft.com/office/2006/metadata/contentType"/>
+    <ds:schemaRef ds:uri="http://schemas.microsoft.com/office/2006/metadata/properties/metaAttributes"/>
+    <ds:schemaRef ds:uri="http://www.w3.org/2001/XMLSchema"/>
+    <ds:schemaRef ds:uri="http://schemas.microsoft.com/office/2006/metadata/properties"/>
+    <ds:schemaRef ds:uri="891cd42e-3738-4a24-8bf2-42524424019b"/>
+    <ds:schemaRef ds:uri="dd05decb-74eb-460f-bbe1-0a1145d795c7"/>
+    <ds:schemaRef ds:uri="http://schemas.microsoft.com/office/2006/documentManagement/types"/>
+    <ds:schemaRef ds:uri="http://schemas.microsoft.com/office/infopath/2007/PartnerControls"/>
+    <ds:schemaRef ds:uri="http://schemas.openxmlformats.org/package/2006/metadata/core-properties"/>
+    <ds:schemaRef ds:uri="http://purl.org/dc/elements/1.1/"/>
+    <ds:schemaRef ds:uri="http://purl.org/dc/terms/"/>
+    <ds:schemaRef ds:uri="http://schemas.microsoft.com/internal/obd"/>
   </ds:schemaRefs>
 </ds:datastoreItem>
 </file>
@@ -1765,12 +1786,16 @@
   <ds:schemaRefs>
     <ds:schemaRef ds:uri="http://schemas.microsoft.com/office/2006/metadata/properties"/>
     <ds:schemaRef ds:uri="http://schemas.microsoft.com/office/infopath/2007/PartnerControls"/>
-    <ds:schemaRef ds:uri="3b22174b-8162-4ead-b079-459c8b8622f6"/>
-    <ds:schemaRef ds:uri="e74edec1-1f85-4d17-b752-697cef2de8c7"/>
+    <ds:schemaRef ds:uri="dd05decb-74eb-460f-bbe1-0a1145d795c7"/>
+    <ds:schemaRef ds:uri="891cd42e-3738-4a24-8bf2-42524424019b"/>
   </ds:schemaRefs>
 </ds:datastoreItem>
 </file>
 
 <file path=customXml/itemProps3.xml><?xml version="1.0" encoding="utf-8"?>
-<ds:datastoreItem xmlns:ds="http://schemas.openxmlformats.org/officeDocument/2006/customXml" ds:itemID="{92A2A917-3F8A-4787-9001-0D05D82FF5DD}"/>
+<ds:datastoreItem xmlns:ds="http://schemas.openxmlformats.org/officeDocument/2006/customXml" ds:itemID="{CAAD4D77-9730-4448-B7E0-8AC1A0F565A2}">
+  <ds:schemaRefs>
+    <ds:schemaRef ds:uri="http://schemas.microsoft.com/sharepoint/v3/contenttype/forms"/>
+  </ds:schemaRefs>
+</ds:datastoreItem>
 </file>
</xml_diff>